<commit_message>
upd questions word doc
</commit_message>
<xml_diff>
--- a/Project Proposal/Project1_Proposal_g3.docx
+++ b/Project Proposal/Project1_Proposal_g3.docx
@@ -89,10 +89,106 @@
     </w:p>
     <w:p/>
     <w:p>
-      <w:r>
-        <w:t>What countries have the most installed power generation capacity by fuel type (e.g., coal, renewables, etc.)? How do types of power plants and total power production compare between countries/regions?</w:t>
-      </w:r>
-    </w:p>
+      <w:pPr>
+        <w:pStyle w:val="ListParagraph"/>
+        <w:numPr>
+          <w:ilvl w:val="0"/>
+          <w:numId w:val="1"/>
+        </w:numPr>
+      </w:pPr>
+      <w:r>
+        <w:t>For each energy source/type 5 top producing countries?</w:t>
+      </w:r>
+    </w:p>
+    <w:p>
+      <w:pPr>
+        <w:pStyle w:val="ListParagraph"/>
+        <w:numPr>
+          <w:ilvl w:val="0"/>
+          <w:numId w:val="1"/>
+        </w:numPr>
+      </w:pPr>
+      <w:r>
+        <w:t>Top 5 energy producing countries? (</w:t>
+      </w:r>
+      <w:proofErr w:type="gramStart"/>
+      <w:r>
+        <w:t>all</w:t>
+      </w:r>
+      <w:proofErr w:type="gramEnd"/>
+      <w:r>
+        <w:t xml:space="preserve"> energy sources combined)</w:t>
+      </w:r>
+    </w:p>
+    <w:p>
+      <w:pPr>
+        <w:pStyle w:val="ListParagraph"/>
+        <w:numPr>
+          <w:ilvl w:val="0"/>
+          <w:numId w:val="1"/>
+        </w:numPr>
+      </w:pPr>
+      <w:r>
+        <w:t>Top 5 green energy producers</w:t>
+      </w:r>
+    </w:p>
+    <w:p>
+      <w:pPr>
+        <w:pStyle w:val="ListParagraph"/>
+        <w:numPr>
+          <w:ilvl w:val="0"/>
+          <w:numId w:val="1"/>
+        </w:numPr>
+      </w:pPr>
+      <w:r>
+        <w:t>What countries have the most installed power generation</w:t>
+      </w:r>
+      <w:r>
+        <w:t xml:space="preserve"> facilities? </w:t>
+      </w:r>
+      <w:proofErr w:type="gramStart"/>
+      <w:r>
+        <w:t>(</w:t>
+      </w:r>
+      <w:proofErr w:type="gramEnd"/>
+      <w:r>
+        <w:t>all energy sources combined)</w:t>
+      </w:r>
+    </w:p>
+    <w:p>
+      <w:pPr>
+        <w:pStyle w:val="ListParagraph"/>
+        <w:numPr>
+          <w:ilvl w:val="0"/>
+          <w:numId w:val="1"/>
+        </w:numPr>
+      </w:pPr>
+      <w:r>
+        <w:t>Relationship between energy production and GDP? (graph)</w:t>
+      </w:r>
+    </w:p>
+    <w:p>
+      <w:pPr>
+        <w:pStyle w:val="ListParagraph"/>
+        <w:numPr>
+          <w:ilvl w:val="0"/>
+          <w:numId w:val="1"/>
+        </w:numPr>
+      </w:pPr>
+      <w:r>
+        <w:t xml:space="preserve">Relationship between energy production and </w:t>
+      </w:r>
+      <w:r>
+        <w:t>HDI</w:t>
+      </w:r>
+      <w:r>
+        <w:t>?</w:t>
+      </w:r>
+      <w:r>
+        <w:t xml:space="preserve"> (graph)</w:t>
+      </w:r>
+    </w:p>
+    <w:p/>
     <w:p/>
     <w:p/>
     <w:p>
@@ -111,6 +207,9 @@
       <w:r>
         <w:t xml:space="preserve">We intend to explore trends in energy generation/energy mix in different countries </w:t>
       </w:r>
+      <w:r>
+        <w:t>as well as the relationship with GDP and HDI.</w:t>
+      </w:r>
     </w:p>
     <w:p/>
     <w:p/>
@@ -127,9 +226,44 @@
     </w:p>
     <w:p/>
     <w:p>
-      <w:r>
-        <w:t>https://datasets.wri.org/dataset/globalpowerplantdatabase</w:t>
-      </w:r>
+      <w:hyperlink r:id="rId5" w:history="1">
+        <w:r>
+          <w:rPr>
+            <w:rStyle w:val="Hyperlink"/>
+          </w:rPr>
+          <w:t>https://datasets.wri.org/dataset/globalpowerplantdatabase</w:t>
+        </w:r>
+      </w:hyperlink>
+    </w:p>
+    <w:p>
+      <w:hyperlink r:id="rId6" w:tgtFrame="_blank" w:history="1">
+        <w:r>
+          <w:rPr>
+            <w:rStyle w:val="Hyperlink"/>
+            <w:rFonts w:ascii="Arial" w:hAnsi="Arial" w:cs="Arial"/>
+            <w:sz w:val="23"/>
+            <w:szCs w:val="23"/>
+            <w:u w:val="none"/>
+            <w:shd w:val="clear" w:color="auto" w:fill="F8F8F8"/>
+          </w:rPr>
+          <w:t>https://www.kaggle.com/datasets/nicklitwinow/gdp-by-country</w:t>
+        </w:r>
+      </w:hyperlink>
+    </w:p>
+    <w:p>
+      <w:hyperlink r:id="rId7" w:tgtFrame="_blank" w:history="1">
+        <w:r>
+          <w:rPr>
+            <w:rStyle w:val="Hyperlink"/>
+            <w:rFonts w:ascii="Arial" w:hAnsi="Arial" w:cs="Arial"/>
+            <w:sz w:val="23"/>
+            <w:szCs w:val="23"/>
+            <w:u w:val="none"/>
+            <w:shd w:val="clear" w:color="auto" w:fill="F8F8F8"/>
+          </w:rPr>
+          <w:t>https://www.kaggle.com/datasets/iamsouravbanerjee/human-development-index-dataset</w:t>
+        </w:r>
+      </w:hyperlink>
     </w:p>
     <w:p/>
     <w:p>
@@ -146,9 +280,9 @@
     <w:p/>
     <w:p/>
     <w:p/>
-    <w:p/>
-    <w:p>
-      <w:r>
+    <w:p>
+      <w:r>
+        <w:lastRenderedPageBreak/>
         <w:t>-------</w:t>
       </w:r>
     </w:p>
@@ -160,6 +294,127 @@
     </w:sectPr>
   </w:body>
 </w:document>
+</file>
+
+<file path=word/numbering.xml><?xml version="1.0" encoding="utf-8"?>
+<w:numbering xmlns:wpc="http://schemas.microsoft.com/office/word/2010/wordprocessingCanvas" xmlns:cx="http://schemas.microsoft.com/office/drawing/2014/chartex" xmlns:cx1="http://schemas.microsoft.com/office/drawing/2015/9/8/chartex" xmlns:cx2="http://schemas.microsoft.com/office/drawing/2015/10/21/chartex" xmlns:cx3="http://schemas.microsoft.com/office/drawing/2016/5/9/chartex" xmlns:cx4="http://schemas.microsoft.com/office/drawing/2016/5/10/chartex" xmlns:cx5="http://schemas.microsoft.com/office/drawing/2016/5/11/chartex" xmlns:cx6="http://schemas.microsoft.com/office/drawing/2016/5/12/chartex" xmlns:cx7="http://schemas.microsoft.com/office/drawing/2016/5/13/chartex" xmlns:cx8="http://schemas.microsoft.com/office/drawing/2016/5/14/chartex" xmlns:mc="http://schemas.openxmlformats.org/markup-compatibility/2006" xmlns:aink="http://schemas.microsoft.com/office/drawing/2016/ink" xmlns:am3d="http://schemas.microsoft.com/office/drawing/2017/model3d" xmlns:o="urn:schemas-microsoft-com:office:office" xmlns:oel="http://schemas.microsoft.com/office/2019/extlst" xmlns:r="http://schemas.openxmlformats.org/officeDocument/2006/relationships" xmlns:m="http://schemas.openxmlformats.org/officeDocument/2006/math" xmlns:v="urn:schemas-microsoft-com:vml" xmlns:wp14="http://schemas.microsoft.com/office/word/2010/wordprocessingDrawing" xmlns:wp="http://schemas.openxmlformats.org/drawingml/2006/wordprocessingDrawing" xmlns:w10="urn:schemas-microsoft-com:office:word" xmlns:w="http://schemas.openxmlformats.org/wordprocessingml/2006/main" xmlns:w14="http://schemas.microsoft.com/office/word/2010/wordml" xmlns:w15="http://schemas.microsoft.com/office/word/2012/wordml" xmlns:w16cex="http://schemas.microsoft.com/office/word/2018/wordml/cex" xmlns:w16cid="http://schemas.microsoft.com/office/word/2016/wordml/cid" xmlns:w16="http://schemas.microsoft.com/office/word/2018/wordml" xmlns:w16sdtdh="http://schemas.microsoft.com/office/word/2020/wordml/sdtdatahash" xmlns:w16se="http://schemas.microsoft.com/office/word/2015/wordml/symex" xmlns:wpg="http://schemas.microsoft.com/office/word/2010/wordprocessingGroup" xmlns:wpi="http://schemas.microsoft.com/office/word/2010/wordprocessingInk" xmlns:wne="http://schemas.microsoft.com/office/word/2006/wordml" xmlns:wps="http://schemas.microsoft.com/office/word/2010/wordprocessingShape" mc:Ignorable="w14 w15 w16se w16cid w16 w16cex w16sdtdh wp14">
+  <w:abstractNum w:abstractNumId="0" w15:restartNumberingAfterBreak="0">
+    <w:nsid w:val="19AB6EA0"/>
+    <w:multiLevelType w:val="hybridMultilevel"/>
+    <w:tmpl w:val="E9A87402"/>
+    <w:lvl w:ilvl="0" w:tplc="FF0868E6">
+      <w:start w:val="1"/>
+      <w:numFmt w:val="decimal"/>
+      <w:lvlText w:val="%1-"/>
+      <w:lvlJc w:val="left"/>
+      <w:pPr>
+        <w:ind w:left="720" w:hanging="360"/>
+      </w:pPr>
+      <w:rPr>
+        <w:rFonts w:asciiTheme="minorHAnsi" w:eastAsiaTheme="minorHAnsi" w:hAnsiTheme="minorHAnsi" w:cstheme="minorBidi"/>
+      </w:rPr>
+    </w:lvl>
+    <w:lvl w:ilvl="1" w:tplc="04090003" w:tentative="1">
+      <w:start w:val="1"/>
+      <w:numFmt w:val="bullet"/>
+      <w:lvlText w:val="o"/>
+      <w:lvlJc w:val="left"/>
+      <w:pPr>
+        <w:ind w:left="1440" w:hanging="360"/>
+      </w:pPr>
+      <w:rPr>
+        <w:rFonts w:ascii="Courier New" w:hAnsi="Courier New" w:cs="Courier New" w:hint="default"/>
+      </w:rPr>
+    </w:lvl>
+    <w:lvl w:ilvl="2" w:tplc="04090005" w:tentative="1">
+      <w:start w:val="1"/>
+      <w:numFmt w:val="bullet"/>
+      <w:lvlText w:val=""/>
+      <w:lvlJc w:val="left"/>
+      <w:pPr>
+        <w:ind w:left="2160" w:hanging="360"/>
+      </w:pPr>
+      <w:rPr>
+        <w:rFonts w:ascii="Wingdings" w:hAnsi="Wingdings" w:hint="default"/>
+      </w:rPr>
+    </w:lvl>
+    <w:lvl w:ilvl="3" w:tplc="04090001" w:tentative="1">
+      <w:start w:val="1"/>
+      <w:numFmt w:val="bullet"/>
+      <w:lvlText w:val=""/>
+      <w:lvlJc w:val="left"/>
+      <w:pPr>
+        <w:ind w:left="2880" w:hanging="360"/>
+      </w:pPr>
+      <w:rPr>
+        <w:rFonts w:ascii="Symbol" w:hAnsi="Symbol" w:hint="default"/>
+      </w:rPr>
+    </w:lvl>
+    <w:lvl w:ilvl="4" w:tplc="04090003" w:tentative="1">
+      <w:start w:val="1"/>
+      <w:numFmt w:val="bullet"/>
+      <w:lvlText w:val="o"/>
+      <w:lvlJc w:val="left"/>
+      <w:pPr>
+        <w:ind w:left="3600" w:hanging="360"/>
+      </w:pPr>
+      <w:rPr>
+        <w:rFonts w:ascii="Courier New" w:hAnsi="Courier New" w:cs="Courier New" w:hint="default"/>
+      </w:rPr>
+    </w:lvl>
+    <w:lvl w:ilvl="5" w:tplc="04090005" w:tentative="1">
+      <w:start w:val="1"/>
+      <w:numFmt w:val="bullet"/>
+      <w:lvlText w:val=""/>
+      <w:lvlJc w:val="left"/>
+      <w:pPr>
+        <w:ind w:left="4320" w:hanging="360"/>
+      </w:pPr>
+      <w:rPr>
+        <w:rFonts w:ascii="Wingdings" w:hAnsi="Wingdings" w:hint="default"/>
+      </w:rPr>
+    </w:lvl>
+    <w:lvl w:ilvl="6" w:tplc="04090001" w:tentative="1">
+      <w:start w:val="1"/>
+      <w:numFmt w:val="bullet"/>
+      <w:lvlText w:val=""/>
+      <w:lvlJc w:val="left"/>
+      <w:pPr>
+        <w:ind w:left="5040" w:hanging="360"/>
+      </w:pPr>
+      <w:rPr>
+        <w:rFonts w:ascii="Symbol" w:hAnsi="Symbol" w:hint="default"/>
+      </w:rPr>
+    </w:lvl>
+    <w:lvl w:ilvl="7" w:tplc="04090003" w:tentative="1">
+      <w:start w:val="1"/>
+      <w:numFmt w:val="bullet"/>
+      <w:lvlText w:val="o"/>
+      <w:lvlJc w:val="left"/>
+      <w:pPr>
+        <w:ind w:left="5760" w:hanging="360"/>
+      </w:pPr>
+      <w:rPr>
+        <w:rFonts w:ascii="Courier New" w:hAnsi="Courier New" w:cs="Courier New" w:hint="default"/>
+      </w:rPr>
+    </w:lvl>
+    <w:lvl w:ilvl="8" w:tplc="04090005" w:tentative="1">
+      <w:start w:val="1"/>
+      <w:numFmt w:val="bullet"/>
+      <w:lvlText w:val=""/>
+      <w:lvlJc w:val="left"/>
+      <w:pPr>
+        <w:ind w:left="6480" w:hanging="360"/>
+      </w:pPr>
+      <w:rPr>
+        <w:rFonts w:ascii="Wingdings" w:hAnsi="Wingdings" w:hint="default"/>
+      </w:rPr>
+    </w:lvl>
+  </w:abstractNum>
+  <w:num w:numId="1" w16cid:durableId="213666521">
+    <w:abstractNumId w:val="0"/>
+  </w:num>
+</w:numbering>
 </file>
 
 <file path=word/styles.xml><?xml version="1.0" encoding="utf-8"?>
@@ -584,6 +839,40 @@
     <w:semiHidden/>
     <w:unhideWhenUsed/>
   </w:style>
+  <w:style w:type="paragraph" w:styleId="ListParagraph">
+    <w:name w:val="List Paragraph"/>
+    <w:basedOn w:val="Normal"/>
+    <w:uiPriority w:val="34"/>
+    <w:qFormat/>
+    <w:rsid w:val="00184C2C"/>
+    <w:pPr>
+      <w:ind w:left="720"/>
+      <w:contextualSpacing/>
+    </w:pPr>
+  </w:style>
+  <w:style w:type="character" w:styleId="Hyperlink">
+    <w:name w:val="Hyperlink"/>
+    <w:basedOn w:val="DefaultParagraphFont"/>
+    <w:uiPriority w:val="99"/>
+    <w:unhideWhenUsed/>
+    <w:rsid w:val="00184C2C"/>
+    <w:rPr>
+      <w:color w:val="0563C1" w:themeColor="hyperlink"/>
+      <w:u w:val="single"/>
+    </w:rPr>
+  </w:style>
+  <w:style w:type="character" w:styleId="UnresolvedMention">
+    <w:name w:val="Unresolved Mention"/>
+    <w:basedOn w:val="DefaultParagraphFont"/>
+    <w:uiPriority w:val="99"/>
+    <w:semiHidden/>
+    <w:unhideWhenUsed/>
+    <w:rsid w:val="00184C2C"/>
+    <w:rPr>
+      <w:color w:val="605E5C"/>
+      <w:shd w:val="clear" w:color="auto" w:fill="E1DFDD"/>
+    </w:rPr>
+  </w:style>
 </w:styles>
 </file>
 

</xml_diff>

<commit_message>
first and second questions completed
</commit_message>
<xml_diff>
--- a/Project Proposal/Project1_Proposal_g3.docx
+++ b/Project Proposal/Project1_Proposal_g3.docx
@@ -97,7 +97,15 @@
         </w:numPr>
       </w:pPr>
       <w:r>
-        <w:t>For each energy source/type 5 top producing countries?</w:t>
+        <w:t>Top 5 energy producing countries? (</w:t>
+      </w:r>
+      <w:proofErr w:type="gramStart"/>
+      <w:r>
+        <w:t>all</w:t>
+      </w:r>
+      <w:proofErr w:type="gramEnd"/>
+      <w:r>
+        <w:t xml:space="preserve"> energy sources combined)</w:t>
       </w:r>
     </w:p>
     <w:p>
@@ -109,7 +117,7 @@
         </w:numPr>
       </w:pPr>
       <w:r>
-        <w:t>Top 5 energy producing countries? (</w:t>
+        <w:t>What countries have the most installed power generation facilities? (</w:t>
       </w:r>
       <w:proofErr w:type="gramStart"/>
       <w:r>
@@ -129,7 +137,7 @@
         </w:numPr>
       </w:pPr>
       <w:r>
-        <w:t>Top 5 green energy producers</w:t>
+        <w:t>For each energy source/type 5 top producing countries?</w:t>
       </w:r>
     </w:p>
     <w:p>
@@ -141,18 +149,7 @@
         </w:numPr>
       </w:pPr>
       <w:r>
-        <w:t>What countries have the most installed power generation</w:t>
-      </w:r>
-      <w:r>
-        <w:t xml:space="preserve"> facilities? </w:t>
-      </w:r>
-      <w:proofErr w:type="gramStart"/>
-      <w:r>
-        <w:t>(</w:t>
-      </w:r>
-      <w:proofErr w:type="gramEnd"/>
-      <w:r>
-        <w:t>all energy sources combined)</w:t>
+        <w:t>Top 5 green energy producers</w:t>
       </w:r>
     </w:p>
     <w:p>
@@ -176,16 +173,7 @@
         </w:numPr>
       </w:pPr>
       <w:r>
-        <w:t xml:space="preserve">Relationship between energy production and </w:t>
-      </w:r>
-      <w:r>
-        <w:t>HDI</w:t>
-      </w:r>
-      <w:r>
-        <w:t>?</w:t>
-      </w:r>
-      <w:r>
-        <w:t xml:space="preserve"> (graph)</w:t>
+        <w:t>Relationship between energy production and HDI? (graph)</w:t>
       </w:r>
     </w:p>
     <w:p/>

</xml_diff>